<commit_message>
Oct 30 Lab Updated
Now includes an output function
</commit_message>
<xml_diff>
--- a/Homework Assignments/Homework 03/Completed Work/Documentation/Narrative.docx
+++ b/Homework Assignments/Homework 03/Completed Work/Documentation/Narrative.docx
@@ -165,7 +165,17 @@
           <w:sz w:val="24"/>
           <w:szCs w:val="24"/>
         </w:rPr>
-        <w:t>#include “rsfunct.h” rsfunct is my custom header that prototypes functions for the average daily balance calculator</w:t>
+        <w:t>#include “rsfunct.h” rsfunct is my custom head</w:t>
+      </w:r>
+      <w:bookmarkStart w:id="0" w:name="_GoBack"/>
+      <w:bookmarkEnd w:id="0"/>
+      <w:r>
+        <w:rPr>
+          <w:rFonts w:ascii="Times New Roman" w:hAnsi="Times New Roman" w:cs="Times New Roman"/>
+          <w:sz w:val="24"/>
+          <w:szCs w:val="24"/>
+        </w:rPr>
+        <w:t>er that prototypes functions for the average daily balance calculator</w:t>
       </w:r>
     </w:p>
     <w:p>
@@ -566,8 +576,6 @@
         </w:rPr>
         <w:t xml:space="preserve">  As long as a properly-formatted input3.txt is in the same folder as the executable, it will run without user interaction</w:t>
       </w:r>
-      <w:bookmarkStart w:id="0" w:name="_GoBack"/>
-      <w:bookmarkEnd w:id="0"/>
     </w:p>
     <w:sectPr>
       <w:headerReference w:type="default" r:id="rId8"/>
@@ -2643,7 +2651,7 @@
 </file>
 
 <file path=customXml/itemProps1.xml><?xml version="1.0" encoding="utf-8"?>
-<ds:datastoreItem xmlns:ds="http://schemas.openxmlformats.org/officeDocument/2006/customXml" ds:itemID="{D49FC598-8432-4217-AB8D-FB91B187649A}">
+<ds:datastoreItem xmlns:ds="http://schemas.openxmlformats.org/officeDocument/2006/customXml" ds:itemID="{3D06DADA-A5A1-410B-8BAA-C8C5C94DE023}">
   <ds:schemaRefs>
     <ds:schemaRef ds:uri="http://schemas.openxmlformats.org/officeDocument/2006/bibliography"/>
   </ds:schemaRefs>

</xml_diff>